<commit_message>
Changed the heading font
</commit_message>
<xml_diff>
--- a/hw5.docx
+++ b/hw5.docx
@@ -32,12 +32,17 @@
         <w:t xml:space="preserve">2023-10-12</w:t>
       </w:r>
     </w:p>
+    <w:bookmarkStart w:id="26" w:name="import-data-and-selected-only-denver"/>
     <w:p>
       <w:pPr>
-        <w:pStyle w:val="FirstParagraph"/>
+        <w:pStyle w:val="Heading1"/>
       </w:pPr>
       <w:r>
-        <w:t xml:space="preserve">#import data and selected only Denver</w:t>
+        <w:rPr>
+          <w:bCs/>
+          <w:b/>
+        </w:rPr>
+        <w:t xml:space="preserve">import data and selected only Denver</w:t>
       </w:r>
     </w:p>
     <w:p>
@@ -1342,7 +1347,7 @@
         <w:rPr>
           <w:rStyle w:val="StringTok"/>
         </w:rPr>
-        <w:t xml:space="preserve">"darkcyan"</w:t>
+        <w:t xml:space="preserve">"antiquewhite"</w:t>
       </w:r>
       <w:r>
         <w:rPr>
@@ -1876,6 +1881,7 @@
         </w:drawing>
       </w:r>
     </w:p>
+    <w:bookmarkEnd w:id="26"/>
     <w:sectPr/>
   </w:body>
 </w:document>

</xml_diff>

<commit_message>
added my middle name at the top
</commit_message>
<xml_diff>
--- a/hw5.docx
+++ b/hw5.docx
@@ -308,13 +308,19 @@
         <w:pStyle w:val="FirstParagraph"/>
       </w:pPr>
       <w:r>
-        <w:t xml:space="preserve">#sf map of denver,colorado</w:t>
+        <w:t xml:space="preserve">#sf map of denver, colorado</w:t>
       </w:r>
       <w:r>
         <w:t xml:space="preserve"> </w:t>
       </w:r>
       <w:r>
-        <w:t xml:space="preserve">To download boundaries for some sub-city geography (e.g., tracts, block groups, county subdivisions)</w:t>
+        <w:t xml:space="preserve">To download boundaries for some sub-city geography</w:t>
+      </w:r>
+      <w:r>
+        <w:t xml:space="preserve"> </w:t>
+      </w:r>
+      <w:r>
+        <w:t xml:space="preserve">(e.g., tracts, block groups, county subdivisions) I used the sf package</w:t>
       </w:r>
     </w:p>
     <w:p>
@@ -393,13 +399,13 @@
         <w:br/>
       </w:r>
       <w:r>
-        <w:t xml:space="preserve">to show as a layer underneath the points showing homicides.</w:t>
+        <w:t xml:space="preserve">1- I used facet_wrap for solved versus unsolved homicides</w:t>
       </w:r>
       <w:r>
         <w:t xml:space="preserve"> </w:t>
       </w:r>
       <w:r>
-        <w:t xml:space="preserve">Use different facets for solved versus unsolved homicides and different colors to show the three race groups with the highest number of homicides</w:t>
+        <w:t xml:space="preserve">2- I showed it as a layer underneath the points showing homicides.</w:t>
       </w:r>
     </w:p>
     <w:p>

</xml_diff>

<commit_message>
added include=FALSE, echo=FALSE to the second chunk
of the code as you dont need to see the result
</commit_message>
<xml_diff>
--- a/hw5.docx
+++ b/hw5.docx
@@ -21,6 +21,12 @@
         <w:t xml:space="preserve"> </w:t>
       </w:r>
       <w:r>
+        <w:t xml:space="preserve">B.</w:t>
+      </w:r>
+      <w:r>
+        <w:t xml:space="preserve"> </w:t>
+      </w:r>
+      <w:r>
         <w:t xml:space="preserve">Toulabi</w:t>
       </w:r>
     </w:p>
@@ -43,264 +49,6 @@
           <w:b/>
         </w:rPr>
         <w:t xml:space="preserve">import data and selected only Denver</w:t>
-      </w:r>
-    </w:p>
-    <w:p>
-      <w:pPr>
-        <w:pStyle w:val="SourceCode"/>
-      </w:pPr>
-      <w:r>
-        <w:rPr>
-          <w:rStyle w:val="VerbatimChar"/>
-        </w:rPr>
-        <w:t xml:space="preserve">## Rows: 52179 Columns: 12</w:t>
-      </w:r>
-      <w:r>
-        <w:br/>
-      </w:r>
-      <w:r>
-        <w:rPr>
-          <w:rStyle w:val="VerbatimChar"/>
-        </w:rPr>
-        <w:t xml:space="preserve">## ── Column specification ────────────────────────────────────────────────────────</w:t>
-      </w:r>
-      <w:r>
-        <w:br/>
-      </w:r>
-      <w:r>
-        <w:rPr>
-          <w:rStyle w:val="VerbatimChar"/>
-        </w:rPr>
-        <w:t xml:space="preserve">## Delimiter: ","</w:t>
-      </w:r>
-      <w:r>
-        <w:br/>
-      </w:r>
-      <w:r>
-        <w:rPr>
-          <w:rStyle w:val="VerbatimChar"/>
-        </w:rPr>
-        <w:t xml:space="preserve">## chr (9): uid, victim_last, victim_first, victim_race, victim_age, victim_sex...</w:t>
-      </w:r>
-      <w:r>
-        <w:br/>
-      </w:r>
-      <w:r>
-        <w:rPr>
-          <w:rStyle w:val="VerbatimChar"/>
-        </w:rPr>
-        <w:t xml:space="preserve">## dbl (3): reported_date, lat, lon</w:t>
-      </w:r>
-      <w:r>
-        <w:br/>
-      </w:r>
-      <w:r>
-        <w:rPr>
-          <w:rStyle w:val="VerbatimChar"/>
-        </w:rPr>
-        <w:t xml:space="preserve">## </w:t>
-      </w:r>
-      <w:r>
-        <w:br/>
-      </w:r>
-      <w:r>
-        <w:rPr>
-          <w:rStyle w:val="VerbatimChar"/>
-        </w:rPr>
-        <w:t xml:space="preserve">## ℹ Use `spec()` to retrieve the full column specification for this data.</w:t>
-      </w:r>
-      <w:r>
-        <w:br/>
-      </w:r>
-      <w:r>
-        <w:rPr>
-          <w:rStyle w:val="VerbatimChar"/>
-        </w:rPr>
-        <w:t xml:space="preserve">## ℹ Specify the column types or set `show_col_types = FALSE` to quiet this message.</w:t>
-      </w:r>
-    </w:p>
-    <w:p>
-      <w:pPr>
-        <w:pStyle w:val="SourceCode"/>
-      </w:pPr>
-      <w:r>
-        <w:rPr>
-          <w:rStyle w:val="VerbatimChar"/>
-        </w:rPr>
-        <w:t xml:space="preserve">##  [1] "Albuquerque"    "Atlanta"        "Baltimore"      "Baton Rouge"   </w:t>
-      </w:r>
-      <w:r>
-        <w:br/>
-      </w:r>
-      <w:r>
-        <w:rPr>
-          <w:rStyle w:val="VerbatimChar"/>
-        </w:rPr>
-        <w:t xml:space="preserve">##  [5] "Birmingham"     "Boston"         "Buffalo"        "Charlotte"     </w:t>
-      </w:r>
-      <w:r>
-        <w:br/>
-      </w:r>
-      <w:r>
-        <w:rPr>
-          <w:rStyle w:val="VerbatimChar"/>
-        </w:rPr>
-        <w:t xml:space="preserve">##  [9] "Chicago"        "Cincinnati"     "Columbus"       "Dallas"        </w:t>
-      </w:r>
-      <w:r>
-        <w:br/>
-      </w:r>
-      <w:r>
-        <w:rPr>
-          <w:rStyle w:val="VerbatimChar"/>
-        </w:rPr>
-        <w:t xml:space="preserve">## [13] "Denver"         "Detroit"        "Durham"         "Fort Worth"    </w:t>
-      </w:r>
-      <w:r>
-        <w:br/>
-      </w:r>
-      <w:r>
-        <w:rPr>
-          <w:rStyle w:val="VerbatimChar"/>
-        </w:rPr>
-        <w:t xml:space="preserve">## [17] "Fresno"         "Houston"        "Indianapolis"   "Jacksonville"  </w:t>
-      </w:r>
-      <w:r>
-        <w:br/>
-      </w:r>
-      <w:r>
-        <w:rPr>
-          <w:rStyle w:val="VerbatimChar"/>
-        </w:rPr>
-        <w:t xml:space="preserve">## [21] "Kansas City"    "Las Vegas"      "Long Beach"     "Los Angeles"   </w:t>
-      </w:r>
-      <w:r>
-        <w:br/>
-      </w:r>
-      <w:r>
-        <w:rPr>
-          <w:rStyle w:val="VerbatimChar"/>
-        </w:rPr>
-        <w:t xml:space="preserve">## [25] "Louisville"     "Memphis"        "Miami"          "Milwaukee"     </w:t>
-      </w:r>
-      <w:r>
-        <w:br/>
-      </w:r>
-      <w:r>
-        <w:rPr>
-          <w:rStyle w:val="VerbatimChar"/>
-        </w:rPr>
-        <w:t xml:space="preserve">## [29] "Minneapolis"    "Nashville"      "New Orleans"    "New York"      </w:t>
-      </w:r>
-      <w:r>
-        <w:br/>
-      </w:r>
-      <w:r>
-        <w:rPr>
-          <w:rStyle w:val="VerbatimChar"/>
-        </w:rPr>
-        <w:t xml:space="preserve">## [33] "Oakland"        "Oklahoma City"  "Omaha"          "Philadelphia"  </w:t>
-      </w:r>
-      <w:r>
-        <w:br/>
-      </w:r>
-      <w:r>
-        <w:rPr>
-          <w:rStyle w:val="VerbatimChar"/>
-        </w:rPr>
-        <w:t xml:space="preserve">## [37] "Phoenix"        "Pittsburgh"     "Richmond"       "San Antonio"   </w:t>
-      </w:r>
-      <w:r>
-        <w:br/>
-      </w:r>
-      <w:r>
-        <w:rPr>
-          <w:rStyle w:val="VerbatimChar"/>
-        </w:rPr>
-        <w:t xml:space="preserve">## [41] "Sacramento"     "Savannah"       "San Bernardino" "San Diego"     </w:t>
-      </w:r>
-      <w:r>
-        <w:br/>
-      </w:r>
-      <w:r>
-        <w:rPr>
-          <w:rStyle w:val="VerbatimChar"/>
-        </w:rPr>
-        <w:t xml:space="preserve">## [45] "San Francisco"  "St. Louis"      "Stockton"       "Tampa"         </w:t>
-      </w:r>
-      <w:r>
-        <w:br/>
-      </w:r>
-      <w:r>
-        <w:rPr>
-          <w:rStyle w:val="VerbatimChar"/>
-        </w:rPr>
-        <w:t xml:space="preserve">## [49] "Tulsa"          "Washington"</w:t>
-      </w:r>
-    </w:p>
-    <w:p>
-      <w:pPr>
-        <w:pStyle w:val="SourceCode"/>
-      </w:pPr>
-      <w:r>
-        <w:rPr>
-          <w:rStyle w:val="VerbatimChar"/>
-        </w:rPr>
-        <w:t xml:space="preserve">## # A tibble: 4 × 2</w:t>
-      </w:r>
-      <w:r>
-        <w:br/>
-      </w:r>
-      <w:r>
-        <w:rPr>
-          <w:rStyle w:val="VerbatimChar"/>
-        </w:rPr>
-        <w:t xml:space="preserve">##   victim_race     n</w:t>
-      </w:r>
-      <w:r>
-        <w:br/>
-      </w:r>
-      <w:r>
-        <w:rPr>
-          <w:rStyle w:val="VerbatimChar"/>
-        </w:rPr>
-        <w:t xml:space="preserve">##   &lt;fct&gt;       &lt;int&gt;</w:t>
-      </w:r>
-      <w:r>
-        <w:br/>
-      </w:r>
-      <w:r>
-        <w:rPr>
-          <w:rStyle w:val="VerbatimChar"/>
-        </w:rPr>
-        <w:t xml:space="preserve">## 1 Black         113</w:t>
-      </w:r>
-      <w:r>
-        <w:br/>
-      </w:r>
-      <w:r>
-        <w:rPr>
-          <w:rStyle w:val="VerbatimChar"/>
-        </w:rPr>
-        <w:t xml:space="preserve">## 2 Hispanic       94</w:t>
-      </w:r>
-      <w:r>
-        <w:br/>
-      </w:r>
-      <w:r>
-        <w:rPr>
-          <w:rStyle w:val="VerbatimChar"/>
-        </w:rPr>
-        <w:t xml:space="preserve">## 3 White          95</w:t>
-      </w:r>
-      <w:r>
-        <w:br/>
-      </w:r>
-      <w:r>
-        <w:rPr>
-          <w:rStyle w:val="VerbatimChar"/>
-        </w:rPr>
-        <w:t xml:space="preserve">## 4 Other          10</w:t>
       </w:r>
     </w:p>
     <w:p>

</xml_diff>

<commit_message>
The include = FALSE was not saved so i saved it again
</commit_message>
<xml_diff>
--- a/hw5.docx
+++ b/hw5.docx
@@ -38,7 +38,7 @@
         <w:t xml:space="preserve">2023-10-12</w:t>
       </w:r>
     </w:p>
-    <w:bookmarkStart w:id="26" w:name="import-data-and-selected-only-denver"/>
+    <w:bookmarkStart w:id="20" w:name="import-data-and-selected-only-denver"/>
     <w:p>
       <w:pPr>
         <w:pStyle w:val="Heading1"/>
@@ -51,16 +51,24 @@
         <w:t xml:space="preserve">import data and selected only Denver</w:t>
       </w:r>
     </w:p>
+    <w:bookmarkEnd w:id="20"/>
+    <w:bookmarkStart w:id="27" w:name="sf-map-of-denver-colorado"/>
     <w:p>
       <w:pPr>
+        <w:pStyle w:val="Heading1"/>
+      </w:pPr>
+      <w:r>
+        <w:rPr>
+          <w:bCs/>
+          <w:b/>
+        </w:rPr>
+        <w:t xml:space="preserve">sf map of denver, colorado</w:t>
+      </w:r>
+    </w:p>
+    <w:p>
+      <w:pPr>
         <w:pStyle w:val="FirstParagraph"/>
       </w:pPr>
-      <w:r>
-        <w:t xml:space="preserve">#sf map of denver, colorado</w:t>
-      </w:r>
-      <w:r>
-        <w:t xml:space="preserve"> </w:t>
-      </w:r>
       <w:r>
         <w:t xml:space="preserve">To download boundaries for some sub-city geography</w:t>
       </w:r>
@@ -100,18 +108,18 @@
           <wp:inline>
             <wp:extent cx="5334000" cy="4267200"/>
             <wp:effectExtent b="0" l="0" r="0" t="0"/>
-            <wp:docPr descr="" title="" id="21" name="Picture"/>
+            <wp:docPr descr="" title="" id="22" name="Picture"/>
             <a:graphic>
               <a:graphicData uri="http://schemas.openxmlformats.org/drawingml/2006/picture">
                 <pic:pic>
                   <pic:nvPicPr>
-                    <pic:cNvPr descr="hw5_files/figure-docx/unnamed-chunk-2-1.png" id="22" name="Picture"/>
+                    <pic:cNvPr descr="hw5_files/figure-docx/unnamed-chunk-2-1.png" id="23" name="Picture"/>
                     <pic:cNvPicPr>
                       <a:picLocks noChangeArrowheads="1" noChangeAspect="1"/>
                     </pic:cNvPicPr>
                   </pic:nvPicPr>
                   <pic:blipFill>
-                    <a:blip r:embed="rId20"/>
+                    <a:blip r:embed="rId21"/>
                     <a:stretch>
                       <a:fillRect/>
                     </a:stretch>
@@ -165,18 +173,18 @@
           <wp:inline>
             <wp:extent cx="5334000" cy="4267200"/>
             <wp:effectExtent b="0" l="0" r="0" t="0"/>
-            <wp:docPr descr="" title="" id="24" name="Picture"/>
+            <wp:docPr descr="" title="" id="25" name="Picture"/>
             <a:graphic>
               <a:graphicData uri="http://schemas.openxmlformats.org/drawingml/2006/picture">
                 <pic:pic>
                   <pic:nvPicPr>
-                    <pic:cNvPr descr="hw5_files/figure-docx/unnamed-chunk-3-1.png" id="25" name="Picture"/>
+                    <pic:cNvPr descr="hw5_files/figure-docx/unnamed-chunk-3-1.png" id="26" name="Picture"/>
                     <pic:cNvPicPr>
                       <a:picLocks noChangeArrowheads="1" noChangeAspect="1"/>
                     </pic:cNvPicPr>
                   </pic:nvPicPr>
                   <pic:blipFill>
-                    <a:blip r:embed="rId23"/>
+                    <a:blip r:embed="rId24"/>
                     <a:stretch>
                       <a:fillRect/>
                     </a:stretch>
@@ -203,7 +211,7 @@
         </w:drawing>
       </w:r>
     </w:p>
-    <w:bookmarkEnd w:id="26"/>
+    <w:bookmarkEnd w:id="27"/>
     <w:sectPr/>
   </w:body>
 </w:document>

</xml_diff>